<commit_message>
Receive time from internet periodically and do fancy stuff with reconnecting
</commit_message>
<xml_diff>
--- a/plan.docx
+++ b/plan.docx
@@ -237,6 +237,156 @@
           <w:szCs w:val="36"/>
         </w:rPr>
       </w:pPr>
+    </w:p>
+    <w:p>
+      <w:pPr>
+        <w:rPr>
+          <w:rFonts w:hint="default"/>
+          <w:b/>
+          <w:bCs/>
+          <w:i w:val="0"/>
+          <w:iCs w:val="0"/>
+          <w:color w:val="000000"/>
+          <w:sz w:val="36"/>
+          <w:szCs w:val="36"/>
+        </w:rPr>
+      </w:pPr>
+      <w:r>
+        <w:rPr>
+          <w:rFonts w:hint="default"/>
+          <w:b/>
+          <w:bCs/>
+          <w:i w:val="0"/>
+          <w:iCs w:val="0"/>
+          <w:color w:val="000000"/>
+          <w:sz w:val="36"/>
+          <w:szCs w:val="36"/>
+        </w:rPr>
+        <w:t>Temperature sensor</w:t>
+      </w:r>
+    </w:p>
+    <w:p>
+      <w:pPr>
+        <w:rPr>
+          <w:rFonts w:hint="default"/>
+          <w:b/>
+          <w:bCs/>
+          <w:i w:val="0"/>
+          <w:iCs w:val="0"/>
+          <w:color w:val="000000"/>
+          <w:sz w:val="36"/>
+          <w:szCs w:val="36"/>
+        </w:rPr>
+      </w:pPr>
+    </w:p>
+    <w:p>
+      <w:pPr>
+        <w:rPr>
+          <w:rFonts w:hint="default"/>
+          <w:b/>
+          <w:bCs/>
+          <w:i w:val="0"/>
+          <w:iCs w:val="0"/>
+          <w:color w:val="000000"/>
+          <w:sz w:val="36"/>
+          <w:szCs w:val="36"/>
+        </w:rPr>
+      </w:pPr>
+      <w:r>
+        <w:rPr>
+          <w:rFonts w:hint="default"/>
+          <w:b/>
+          <w:bCs/>
+          <w:i w:val="0"/>
+          <w:iCs w:val="0"/>
+          <w:color w:val="000000"/>
+          <w:sz w:val="36"/>
+          <w:szCs w:val="36"/>
+        </w:rPr>
+        <w:t>Light sensor</w:t>
+      </w:r>
+    </w:p>
+    <w:p>
+      <w:pPr>
+        <w:rPr>
+          <w:rFonts w:hint="default"/>
+          <w:b/>
+          <w:bCs/>
+          <w:i w:val="0"/>
+          <w:iCs w:val="0"/>
+          <w:color w:val="000000"/>
+          <w:sz w:val="36"/>
+          <w:szCs w:val="36"/>
+        </w:rPr>
+      </w:pPr>
+    </w:p>
+    <w:p>
+      <w:pPr>
+        <w:rPr>
+          <w:rFonts w:hint="default"/>
+          <w:b/>
+          <w:bCs/>
+          <w:i w:val="0"/>
+          <w:iCs w:val="0"/>
+          <w:color w:val="000000"/>
+          <w:sz w:val="36"/>
+          <w:szCs w:val="36"/>
+        </w:rPr>
+      </w:pPr>
+      <w:r>
+        <w:rPr>
+          <w:rFonts w:hint="default"/>
+          <w:b/>
+          <w:bCs/>
+          <w:i w:val="0"/>
+          <w:iCs w:val="0"/>
+          <w:color w:val="000000"/>
+          <w:sz w:val="36"/>
+          <w:szCs w:val="36"/>
+        </w:rPr>
+        <w:t>LED for active connection to the internet</w:t>
+      </w:r>
+    </w:p>
+    <w:p>
+      <w:pPr>
+        <w:rPr>
+          <w:rFonts w:hint="default"/>
+          <w:b/>
+          <w:bCs/>
+          <w:i w:val="0"/>
+          <w:iCs w:val="0"/>
+          <w:color w:val="000000"/>
+          <w:sz w:val="36"/>
+          <w:szCs w:val="36"/>
+        </w:rPr>
+      </w:pPr>
+    </w:p>
+    <w:p>
+      <w:pPr>
+        <w:rPr>
+          <w:rFonts w:hint="default"/>
+          <w:b/>
+          <w:bCs/>
+          <w:i w:val="0"/>
+          <w:iCs w:val="0"/>
+          <w:color w:val="000000"/>
+          <w:sz w:val="36"/>
+          <w:szCs w:val="36"/>
+        </w:rPr>
+      </w:pPr>
+      <w:r>
+        <w:rPr>
+          <w:rFonts w:hint="default"/>
+          <w:b/>
+          <w:bCs/>
+          <w:i w:val="0"/>
+          <w:iCs w:val="0"/>
+          <w:color w:val="000000"/>
+          <w:sz w:val="36"/>
+          <w:szCs w:val="36"/>
+        </w:rPr>
+        <w:t>LED for HTTP request (maybe)</w:t>
+      </w:r>
       <w:bookmarkStart w:id="0" w:name="_GoBack"/>
       <w:bookmarkEnd w:id="0"/>
     </w:p>

</xml_diff>